<commit_message>
Added code and slides
</commit_message>
<xml_diff>
--- a/Resources/Links with Useful Resource.docx
+++ b/Resources/Links with Useful Resource.docx
@@ -166,7 +166,6 @@
           <w:bCs/>
         </w:rPr>
       </w:pPr>
-      <w:bookmarkStart w:id="0" w:name="_GoBack"/>
       <w:r>
         <w:rPr>
           <w:b/>
@@ -175,26 +174,33 @@
         <w:t>Videos</w:t>
       </w:r>
     </w:p>
-    <w:bookmarkEnd w:id="0"/>
+    <w:p>
+      <w:hyperlink r:id="rId12" w:history="1">
+        <w:r>
+          <w:rPr>
+            <w:rStyle w:val="Hyperlink"/>
+          </w:rPr>
+          <w:t>https://www.youtube.com/watch?v=0Rnq1NpHdmw</w:t>
+        </w:r>
+      </w:hyperlink>
+    </w:p>
+    <w:p/>
     <w:p>
       <w:r>
-        <w:fldChar w:fldCharType="begin"/>
+        <w:t>Reading</w:t>
       </w:r>
-      <w:r>
-        <w:instrText xml:space="preserve"> HYPERLINK "https://www.youtube.com/watch?v=0Rnq1NpHdmw" </w:instrText>
-      </w:r>
-      <w:r>
-        <w:fldChar w:fldCharType="separate"/>
-      </w:r>
-      <w:r>
-        <w:rPr>
-          <w:rStyle w:val="Hyperlink"/>
-        </w:rPr>
-        <w:t>https://www.youtube.com/watch?v=0Rnq1NpHdmw</w:t>
-      </w:r>
-      <w:r>
-        <w:fldChar w:fldCharType="end"/>
-      </w:r>
+    </w:p>
+    <w:p>
+      <w:hyperlink r:id="rId13" w:history="1">
+        <w:r>
+          <w:rPr>
+            <w:rStyle w:val="Hyperlink"/>
+          </w:rPr>
+          <w:t>https://www.washingtonpost.com/news/monkey-cage/wp/2015/06/23/how-do-you-measure-democracy/</w:t>
+        </w:r>
+      </w:hyperlink>
+      <w:bookmarkStart w:id="0" w:name="_GoBack"/>
+      <w:bookmarkEnd w:id="0"/>
     </w:p>
     <w:sectPr>
       <w:pgSz w:w="12240" w:h="15840"/>

</xml_diff>